<commit_message>
Aggiunti comandi nella relazione
</commit_message>
<xml_diff>
--- a/Relazione.docx
+++ b/Relazione.docx
@@ -1,6 +1,6 @@
 
 <file path=word/document.xml><?xml version="1.0" encoding="utf-8"?>
-<w:document xmlns:wpc="http://schemas.microsoft.com/office/word/2010/wordprocessingCanvas" xmlns:cx="http://schemas.microsoft.com/office/drawing/2014/chartex" xmlns:cx1="http://schemas.microsoft.com/office/drawing/2015/9/8/chartex" xmlns:cx2="http://schemas.microsoft.com/office/drawing/2015/10/21/chartex" xmlns:cx3="http://schemas.microsoft.com/office/drawing/2016/5/9/chartex" xmlns:cx4="http://schemas.microsoft.com/office/drawing/2016/5/10/chartex" xmlns:cx5="http://schemas.microsoft.com/office/drawing/2016/5/11/chartex" xmlns:cx6="http://schemas.microsoft.com/office/drawing/2016/5/12/chartex" xmlns:cx7="http://schemas.microsoft.com/office/drawing/2016/5/13/chartex" xmlns:cx8="http://schemas.microsoft.com/office/drawing/2016/5/14/chartex" xmlns:mc="http://schemas.openxmlformats.org/markup-compatibility/2006" xmlns:aink="http://schemas.microsoft.com/office/drawing/2016/ink" xmlns:am3d="http://schemas.microsoft.com/office/drawing/2017/model3d" xmlns:o="urn:schemas-microsoft-com:office:office" xmlns:r="http://schemas.openxmlformats.org/officeDocument/2006/relationships" xmlns:m="http://schemas.openxmlformats.org/officeDocument/2006/math" xmlns:v="urn:schemas-microsoft-com:vml" xmlns:wp14="http://schemas.microsoft.com/office/word/2010/wordprocessingDrawing" xmlns:wp="http://schemas.openxmlformats.org/drawingml/2006/wordprocessingDrawing" xmlns:w10="urn:schemas-microsoft-com:office:word" xmlns:w="http://schemas.openxmlformats.org/wordprocessingml/2006/main" xmlns:w14="http://schemas.microsoft.com/office/word/2010/wordml" xmlns:w15="http://schemas.microsoft.com/office/word/2012/wordml" xmlns:w16cex="http://schemas.microsoft.com/office/word/2018/wordml/cex" xmlns:w16cid="http://schemas.microsoft.com/office/word/2016/wordml/cid" xmlns:w16="http://schemas.microsoft.com/office/word/2018/wordml" xmlns:w16sdtdh="http://schemas.microsoft.com/office/word/2020/wordml/sdtdatahash" xmlns:w16se="http://schemas.microsoft.com/office/word/2015/wordml/symex" xmlns:wpg="http://schemas.microsoft.com/office/word/2010/wordprocessingGroup" xmlns:wpi="http://schemas.microsoft.com/office/word/2010/wordprocessingInk" xmlns:wne="http://schemas.microsoft.com/office/word/2006/wordml" xmlns:wps="http://schemas.microsoft.com/office/word/2010/wordprocessingShape" mc:Ignorable="w14 w15 w16se w16cid w16 w16cex w16sdtdh wp14">
+<w:document xmlns:wpc="http://schemas.microsoft.com/office/word/2010/wordprocessingCanvas" xmlns:cx="http://schemas.microsoft.com/office/drawing/2014/chartex" xmlns:cx1="http://schemas.microsoft.com/office/drawing/2015/9/8/chartex" xmlns:cx2="http://schemas.microsoft.com/office/drawing/2015/10/21/chartex" xmlns:cx3="http://schemas.microsoft.com/office/drawing/2016/5/9/chartex" xmlns:cx4="http://schemas.microsoft.com/office/drawing/2016/5/10/chartex" xmlns:cx5="http://schemas.microsoft.com/office/drawing/2016/5/11/chartex" xmlns:cx6="http://schemas.microsoft.com/office/drawing/2016/5/12/chartex" xmlns:cx7="http://schemas.microsoft.com/office/drawing/2016/5/13/chartex" xmlns:cx8="http://schemas.microsoft.com/office/drawing/2016/5/14/chartex" xmlns:mc="http://schemas.openxmlformats.org/markup-compatibility/2006" xmlns:aink="http://schemas.microsoft.com/office/drawing/2016/ink" xmlns:am3d="http://schemas.microsoft.com/office/drawing/2017/model3d" xmlns:o="urn:schemas-microsoft-com:office:office" xmlns:oel="http://schemas.microsoft.com/office/2019/extlst" xmlns:r="http://schemas.openxmlformats.org/officeDocument/2006/relationships" xmlns:m="http://schemas.openxmlformats.org/officeDocument/2006/math" xmlns:v="urn:schemas-microsoft-com:vml" xmlns:wp14="http://schemas.microsoft.com/office/word/2010/wordprocessingDrawing" xmlns:wp="http://schemas.openxmlformats.org/drawingml/2006/wordprocessingDrawing" xmlns:w10="urn:schemas-microsoft-com:office:word" xmlns:w="http://schemas.openxmlformats.org/wordprocessingml/2006/main" xmlns:w14="http://schemas.microsoft.com/office/word/2010/wordml" xmlns:w15="http://schemas.microsoft.com/office/word/2012/wordml" xmlns:w16cex="http://schemas.microsoft.com/office/word/2018/wordml/cex" xmlns:w16cid="http://schemas.microsoft.com/office/word/2016/wordml/cid" xmlns:w16="http://schemas.microsoft.com/office/word/2018/wordml" xmlns:w16du="http://schemas.microsoft.com/office/word/2023/wordml/word16du" xmlns:w16sdtdh="http://schemas.microsoft.com/office/word/2020/wordml/sdtdatahash" xmlns:w16sdtfl="http://schemas.microsoft.com/office/word/2024/wordml/sdtformatlock" xmlns:w16se="http://schemas.microsoft.com/office/word/2015/wordml/symex" xmlns:wpg="http://schemas.microsoft.com/office/word/2010/wordprocessingGroup" xmlns:wpi="http://schemas.microsoft.com/office/word/2010/wordprocessingInk" xmlns:wne="http://schemas.microsoft.com/office/word/2006/wordml" xmlns:wps="http://schemas.microsoft.com/office/word/2010/wordprocessingShape" mc:Ignorable="w14 w15 w16se w16cid w16 w16cex w16sdtdh w16sdtfl w16du wp14">
   <w:body>
     <w:sdt>
       <w:sdtPr>
@@ -161,7 +161,6 @@
                                       <w:calendar w:val="gregorian"/>
                                     </w:date>
                                   </w:sdtPr>
-                                  <w:sdtEndPr/>
                                   <w:sdtContent>
                                     <w:p>
                                       <w:pPr>
@@ -3440,7 +3439,7 @@
               </mc:Choice>
               <mc:Fallback>
                 <w:pict>
-                  <v:group w14:anchorId="1D6D6A26" id="Gruppo 2" o:spid="_x0000_s1026" style="position:absolute;margin-left:0;margin-top:0;width:172.8pt;height:718.55pt;z-index:-251655168;mso-width-percent:330;mso-height-percent:950;mso-left-percent:40;mso-position-horizontal-relative:page;mso-position-vertical:center;mso-position-vertical-relative:page;mso-width-percent:330;mso-height-percent:950;mso-left-percent:40" coordsize="21945,91257" o:gfxdata="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">
+                  <v:group w14:anchorId="1D6D6A26" id="Gruppo 2" o:spid="_x0000_s1026" style="position:absolute;margin-left:0;margin-top:0;width:172.8pt;height:718.55pt;z-index:-251655168;mso-width-percent:330;mso-height-percent:950;mso-left-percent:40;mso-position-horizontal-relative:page;mso-position-vertical:center;mso-position-vertical-relative:page;mso-width-percent:330;mso-height-percent:950;mso-left-percent:40" coordsize="21945,91257" o:gfxdata="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">
                     <v:rect id="Rettangolo 3" o:spid="_x0000_s1027" style="position:absolute;width:1945;height:91257;visibility:visible;mso-wrap-style:square;v-text-anchor:middle" o:gfxdata="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" fillcolor="#44546a [3215]" stroked="f" strokeweight="1pt"/>
                     <v:shapetype id="_x0000_t15" coordsize="21600,21600" o:spt="15" adj="16200" path="m@0,l,,,21600@0,21600,21600,10800xe">
                       <v:stroke joinstyle="miter"/>
@@ -3477,7 +3476,6 @@
                                 <w:calendar w:val="gregorian"/>
                               </w:date>
                             </w:sdtPr>
-                            <w:sdtEndPr/>
                             <w:sdtContent>
                               <w:p>
                                 <w:pPr>
@@ -3797,7 +3795,7 @@
                     <v:stroke joinstyle="miter"/>
                     <v:path gradientshapeok="t" o:connecttype="rect"/>
                   </v:shapetype>
-                  <v:shape id="Casella di testo 2" o:spid="_x0000_s1055" type="#_x0000_t202" style="position:absolute;margin-left:157.05pt;margin-top:220.2pt;width:322.2pt;height:63pt;z-index:251664384;visibility:visible;mso-wrap-style:square;mso-width-percent:0;mso-height-percent:0;mso-wrap-distance-left:9pt;mso-wrap-distance-top:3.6pt;mso-wrap-distance-right:9pt;mso-wrap-distance-bottom:3.6pt;mso-position-horizontal:absolute;mso-position-horizontal-relative:margin;mso-position-vertical:absolute;mso-position-vertical-relative:text;mso-width-percent:0;mso-height-percent:0;mso-width-relative:margin;mso-height-relative:margin;v-text-anchor:top" o:gfxdata="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">
+                  <v:shape id="Casella di testo 2" o:spid="_x0000_s1055" type="#_x0000_t202" style="position:absolute;margin-left:157.05pt;margin-top:220.2pt;width:322.2pt;height:63pt;z-index:251664384;visibility:visible;mso-wrap-style:square;mso-width-percent:0;mso-height-percent:0;mso-wrap-distance-left:9pt;mso-wrap-distance-top:3.6pt;mso-wrap-distance-right:9pt;mso-wrap-distance-bottom:3.6pt;mso-position-horizontal:absolute;mso-position-horizontal-relative:margin;mso-position-vertical:absolute;mso-position-vertical-relative:text;mso-width-percent:0;mso-height-percent:0;mso-width-relative:margin;mso-height-relative:margin;v-text-anchor:top" o:gfxdata="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">
                     <v:textbox>
                       <w:txbxContent>
                         <w:p>
@@ -3994,7 +3992,6 @@
                                     <w:dataBinding w:prefixMappings="xmlns:ns0='http://purl.org/dc/elements/1.1/' xmlns:ns1='http://schemas.openxmlformats.org/package/2006/metadata/core-properties' " w:xpath="/ns1:coreProperties[1]/ns0:title[1]" w:storeItemID="{6C3C8BC8-F283-45AE-878A-BAB7291924A1}"/>
                                     <w:text/>
                                   </w:sdtPr>
-                                  <w:sdtEndPr/>
                                   <w:sdtContent>
                                     <w:r>
                                       <w:rPr>
@@ -4033,7 +4030,6 @@
                                     <w:dataBinding w:prefixMappings="xmlns:ns0='http://purl.org/dc/elements/1.1/' xmlns:ns1='http://schemas.openxmlformats.org/package/2006/metadata/core-properties' " w:xpath="/ns1:coreProperties[1]/ns0:subject[1]" w:storeItemID="{6C3C8BC8-F283-45AE-878A-BAB7291924A1}"/>
                                     <w:text/>
                                   </w:sdtPr>
-                                  <w:sdtEndPr/>
                                   <w:sdtContent>
                                     <w:r>
                                       <w:rPr>
@@ -4069,7 +4065,7 @@
               </mc:Choice>
               <mc:Fallback>
                 <w:pict>
-                  <v:shape w14:anchorId="255B9668" id="Casella di testo 34" o:spid="_x0000_s1056" type="#_x0000_t202" style="position:absolute;margin-left:242.95pt;margin-top:147.7pt;width:297.55pt;height:32.75pt;z-index:251662336;visibility:visible;mso-wrap-style:square;mso-width-percent:0;mso-height-percent:0;mso-wrap-distance-left:9pt;mso-wrap-distance-top:0;mso-wrap-distance-right:9pt;mso-wrap-distance-bottom:0;mso-position-horizontal:absolute;mso-position-horizontal-relative:page;mso-position-vertical:absolute;mso-position-vertical-relative:page;mso-width-percent:0;mso-height-percent:0;mso-width-relative:page;mso-height-relative:margin;v-text-anchor:top" o:gfxdata="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" filled="f" stroked="f" strokeweight=".5pt">
+                  <v:shape w14:anchorId="255B9668" id="Casella di testo 34" o:spid="_x0000_s1056" type="#_x0000_t202" style="position:absolute;margin-left:242.95pt;margin-top:147.7pt;width:297.55pt;height:32.75pt;z-index:251662336;visibility:visible;mso-wrap-style:square;mso-width-percent:0;mso-height-percent:0;mso-wrap-distance-left:9pt;mso-wrap-distance-top:0;mso-wrap-distance-right:9pt;mso-wrap-distance-bottom:0;mso-position-horizontal:absolute;mso-position-horizontal-relative:page;mso-position-vertical:absolute;mso-position-vertical-relative:page;mso-width-percent:0;mso-height-percent:0;mso-width-relative:page;mso-height-relative:margin;v-text-anchor:top" o:gfxdata="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" filled="f" stroked="f" strokeweight=".5pt">
                     <v:textbox inset="0,0,0,0">
                       <w:txbxContent>
                         <w:p>
@@ -4098,7 +4094,6 @@
                               <w:dataBinding w:prefixMappings="xmlns:ns0='http://purl.org/dc/elements/1.1/' xmlns:ns1='http://schemas.openxmlformats.org/package/2006/metadata/core-properties' " w:xpath="/ns1:coreProperties[1]/ns0:title[1]" w:storeItemID="{6C3C8BC8-F283-45AE-878A-BAB7291924A1}"/>
                               <w:text/>
                             </w:sdtPr>
-                            <w:sdtEndPr/>
                             <w:sdtContent>
                               <w:r>
                                 <w:rPr>
@@ -4137,7 +4132,6 @@
                               <w:dataBinding w:prefixMappings="xmlns:ns0='http://purl.org/dc/elements/1.1/' xmlns:ns1='http://schemas.openxmlformats.org/package/2006/metadata/core-properties' " w:xpath="/ns1:coreProperties[1]/ns0:subject[1]" w:storeItemID="{6C3C8BC8-F283-45AE-878A-BAB7291924A1}"/>
                               <w:text/>
                             </w:sdtPr>
-                            <w:sdtEndPr/>
                             <w:sdtContent>
                               <w:r>
                                 <w:rPr>
@@ -4264,21 +4258,7 @@
           <w:sz w:val="24"/>
           <w:szCs w:val="24"/>
         </w:rPr>
-        <w:t>Assegnat</w:t>
-      </w:r>
-      <w:r>
-        <w:rPr>
-          <w:sz w:val="24"/>
-          <w:szCs w:val="24"/>
-        </w:rPr>
-        <w:t>o</w:t>
-      </w:r>
-      <w:r>
-        <w:rPr>
-          <w:sz w:val="24"/>
-          <w:szCs w:val="24"/>
-        </w:rPr>
-        <w:t xml:space="preserve"> il </w:t>
+        <w:t xml:space="preserve">Assegnato il </w:t>
       </w:r>
       <w:sdt>
         <w:sdtPr>
@@ -4427,7 +4407,6 @@
               <w:docPart w:val="E50EFCE42D8B437489C3DD0062A88C67"/>
             </w:placeholder>
           </w:sdtPr>
-          <w:sdtEndPr/>
           <w:sdtContent>
             <w:tc>
               <w:tcPr>
@@ -4446,7 +4425,23 @@
                     <w:sz w:val="24"/>
                     <w:szCs w:val="24"/>
                   </w:rPr>
-                  <w:t>Realizzazione di un’applicazione client-server per la consultazione remota di un file CSV</w:t>
+                  <w:t xml:space="preserve">Realizzazione di un’applicazione </w:t>
+                </w:r>
+                <w:proofErr w:type="spellStart"/>
+                <w:r>
+                  <w:rPr>
+                    <w:sz w:val="24"/>
+                    <w:szCs w:val="24"/>
+                  </w:rPr>
+                  <w:t>client-server</w:t>
+                </w:r>
+                <w:proofErr w:type="spellEnd"/>
+                <w:r>
+                  <w:rPr>
+                    <w:sz w:val="24"/>
+                    <w:szCs w:val="24"/>
+                  </w:rPr>
+                  <w:t xml:space="preserve"> per la consultazione remota di un file CSV</w:t>
                 </w:r>
               </w:p>
             </w:tc>
@@ -4753,7 +4748,23 @@
           <w:sz w:val="24"/>
           <w:szCs w:val="24"/>
         </w:rPr>
-        <w:t>Offra un’interfaccia di comunicazione remota tramite socket per ricevere richieste e inviare risposte al client.</w:t>
+        <w:t xml:space="preserve">Offra un’interfaccia di comunicazione remota tramite </w:t>
+      </w:r>
+      <w:proofErr w:type="spellStart"/>
+      <w:r>
+        <w:rPr>
+          <w:sz w:val="24"/>
+          <w:szCs w:val="24"/>
+        </w:rPr>
+        <w:t>socket</w:t>
+      </w:r>
+      <w:proofErr w:type="spellEnd"/>
+      <w:r>
+        <w:rPr>
+          <w:sz w:val="24"/>
+          <w:szCs w:val="24"/>
+        </w:rPr>
+        <w:t xml:space="preserve"> per ricevere richieste e inviare risposte al client.</w:t>
       </w:r>
     </w:p>
     <w:p>
@@ -5077,15 +5088,7 @@
           <w:szCs w:val="24"/>
         </w:rPr>
         <w:lastRenderedPageBreak/>
-        <w:t xml:space="preserve">PROGETTAZIONE E IMPLEMENTAZIONE DEL </w:t>
-      </w:r>
-      <w:r>
-        <w:rPr>
-          <w:b/>
-          <w:sz w:val="24"/>
-          <w:szCs w:val="24"/>
-        </w:rPr>
-        <w:t>CLIENT</w:t>
+        <w:t>PROGETTAZIONE E IMPLEMENTAZIONE DEL CLIENT</w:t>
       </w:r>
     </w:p>
     <w:p>
@@ -5148,15 +5151,7 @@
           <w:szCs w:val="24"/>
         </w:rPr>
         <w:lastRenderedPageBreak/>
-        <w:t>PRO</w:t>
-      </w:r>
-      <w:r>
-        <w:rPr>
-          <w:b/>
-          <w:sz w:val="24"/>
-          <w:szCs w:val="24"/>
-        </w:rPr>
-        <w:t>TOCOLLO DI COMUNICAZIONE TRA CLIENT E SERVER</w:t>
+        <w:t>PROTOCOLLO DI COMUNICAZIONE TRA CLIENT E SERVER</w:t>
       </w:r>
     </w:p>
     <w:p>
@@ -5176,10 +5171,10 @@
         <w:tblLook w:val="04A0" w:firstRow="1" w:lastRow="0" w:firstColumn="1" w:lastColumn="0" w:noHBand="0" w:noVBand="1"/>
       </w:tblPr>
       <w:tblGrid>
-        <w:gridCol w:w="2491"/>
-        <w:gridCol w:w="2126"/>
-        <w:gridCol w:w="2468"/>
-        <w:gridCol w:w="2543"/>
+        <w:gridCol w:w="2891"/>
+        <w:gridCol w:w="2028"/>
+        <w:gridCol w:w="2346"/>
+        <w:gridCol w:w="2363"/>
       </w:tblGrid>
       <w:tr>
         <w:tc>
@@ -5258,7 +5253,21 @@
                 <w:sz w:val="24"/>
                 <w:szCs w:val="24"/>
               </w:rPr>
-              <w:t>EVENTUALE MESSAGGIO DI ERRORE</w:t>
+              <w:t>EVENTUAL</w:t>
+            </w:r>
+            <w:r>
+              <w:rPr>
+                <w:sz w:val="24"/>
+                <w:szCs w:val="24"/>
+              </w:rPr>
+              <w:t xml:space="preserve">I </w:t>
+            </w:r>
+            <w:r>
+              <w:rPr>
+                <w:sz w:val="24"/>
+                <w:szCs w:val="24"/>
+              </w:rPr>
+              <w:t>MESSAGGI DI ERRORE</w:t>
             </w:r>
           </w:p>
         </w:tc>
@@ -5280,7 +5289,14 @@
                 <w:sz w:val="24"/>
                 <w:szCs w:val="24"/>
               </w:rPr>
-              <w:t>GET_ROW n</w:t>
+              <w:t xml:space="preserve">GET_ROW </w:t>
+            </w:r>
+            <w:r>
+              <w:rPr>
+                <w:sz w:val="24"/>
+                <w:szCs w:val="24"/>
+              </w:rPr>
+              <w:t>r</w:t>
             </w:r>
           </w:p>
         </w:tc>
@@ -5300,7 +5316,21 @@
                 <w:sz w:val="24"/>
                 <w:szCs w:val="24"/>
               </w:rPr>
-              <w:t>Ottenere la riga n del file CSV</w:t>
+              <w:t xml:space="preserve">Ottenere la riga </w:t>
+            </w:r>
+            <w:r>
+              <w:rPr>
+                <w:sz w:val="24"/>
+                <w:szCs w:val="24"/>
+              </w:rPr>
+              <w:t>r</w:t>
+            </w:r>
+            <w:r>
+              <w:rPr>
+                <w:sz w:val="24"/>
+                <w:szCs w:val="24"/>
+              </w:rPr>
+              <w:t xml:space="preserve"> del file CSV</w:t>
             </w:r>
           </w:p>
         </w:tc>
@@ -5340,7 +5370,14 @@
                 <w:sz w:val="24"/>
                 <w:szCs w:val="24"/>
               </w:rPr>
-              <w:t>ERROR: Invalid ROW</w:t>
+              <w:t xml:space="preserve">ERROR: </w:t>
+            </w:r>
+            <w:r>
+              <w:rPr>
+                <w:sz w:val="24"/>
+                <w:szCs w:val="24"/>
+              </w:rPr>
+              <w:t>Riga inesistente</w:t>
             </w:r>
           </w:p>
         </w:tc>
@@ -5422,7 +5459,14 @@
                 <w:sz w:val="24"/>
                 <w:szCs w:val="24"/>
               </w:rPr>
-              <w:t>ERROR: Invalid COMUNE</w:t>
+              <w:t xml:space="preserve">ERROR: </w:t>
+            </w:r>
+            <w:r>
+              <w:rPr>
+                <w:sz w:val="24"/>
+                <w:szCs w:val="24"/>
+              </w:rPr>
+              <w:t>Non esiste nessun monumento nel comune c</w:t>
             </w:r>
           </w:p>
         </w:tc>
@@ -5504,7 +5548,14 @@
                 <w:sz w:val="24"/>
                 <w:szCs w:val="24"/>
               </w:rPr>
-              <w:t>ERROR: Invalid PROVINCIA</w:t>
+              <w:t>ERROR: Non esiste nessun monumento nel</w:t>
+            </w:r>
+            <w:r>
+              <w:rPr>
+                <w:sz w:val="24"/>
+                <w:szCs w:val="24"/>
+              </w:rPr>
+              <w:t>la provincia p</w:t>
             </w:r>
           </w:p>
         </w:tc>
@@ -5586,7 +5637,14 @@
                 <w:sz w:val="24"/>
                 <w:szCs w:val="24"/>
               </w:rPr>
-              <w:t>ERROR: Invalid PROVINCIA</w:t>
+              <w:t xml:space="preserve">ERROR: </w:t>
+            </w:r>
+            <w:r>
+              <w:rPr>
+                <w:sz w:val="24"/>
+                <w:szCs w:val="24"/>
+              </w:rPr>
+              <w:t>Non esiste nessun monumento nella regione r</w:t>
             </w:r>
           </w:p>
         </w:tc>
@@ -5669,7 +5727,21 @@
                 <w:sz w:val="24"/>
                 <w:szCs w:val="24"/>
               </w:rPr>
-              <w:t>ERROR: Nessun monumento con il nome n</w:t>
+              <w:t xml:space="preserve">ERROR: </w:t>
+            </w:r>
+            <w:r>
+              <w:rPr>
+                <w:sz w:val="24"/>
+                <w:szCs w:val="24"/>
+              </w:rPr>
+              <w:t>Non esiste n</w:t>
+            </w:r>
+            <w:r>
+              <w:rPr>
+                <w:sz w:val="24"/>
+                <w:szCs w:val="24"/>
+              </w:rPr>
+              <w:t>essun monumento con il nome n</w:t>
             </w:r>
           </w:p>
         </w:tc>
@@ -5686,6 +5758,13 @@
                 <w:szCs w:val="24"/>
               </w:rPr>
             </w:pPr>
+            <w:r>
+              <w:rPr>
+                <w:sz w:val="24"/>
+                <w:szCs w:val="24"/>
+              </w:rPr>
+              <w:t>GET_PER_NOME_PARZIALE n</w:t>
+            </w:r>
           </w:p>
         </w:tc>
         <w:tc>
@@ -5699,6 +5778,20 @@
                 <w:szCs w:val="24"/>
               </w:rPr>
             </w:pPr>
+            <w:r>
+              <w:rPr>
+                <w:sz w:val="24"/>
+                <w:szCs w:val="24"/>
+              </w:rPr>
+              <w:t xml:space="preserve">Ottenere tutti i monumenti che contengono </w:t>
+            </w:r>
+            <w:r>
+              <w:rPr>
+                <w:sz w:val="24"/>
+                <w:szCs w:val="24"/>
+              </w:rPr>
+              <w:t>n nel proprio nome</w:t>
+            </w:r>
           </w:p>
         </w:tc>
         <w:tc>
@@ -5712,6 +5805,13 @@
                 <w:szCs w:val="24"/>
               </w:rPr>
             </w:pPr>
+            <w:r>
+              <w:rPr>
+                <w:sz w:val="24"/>
+                <w:szCs w:val="24"/>
+              </w:rPr>
+              <w:t>I dati corrispondenti</w:t>
+            </w:r>
           </w:p>
         </w:tc>
         <w:tc>
@@ -5725,6 +5825,224 @@
                 <w:szCs w:val="24"/>
               </w:rPr>
             </w:pPr>
+            <w:r>
+              <w:rPr>
+                <w:sz w:val="24"/>
+                <w:szCs w:val="24"/>
+              </w:rPr>
+              <w:t>ERROR: Nessun monumento contiene n nel proprio nome</w:t>
+            </w:r>
+          </w:p>
+        </w:tc>
+      </w:tr>
+      <w:tr>
+        <w:tc>
+          <w:tcPr>
+            <w:tcW w:w="2491" w:type="dxa"/>
+          </w:tcPr>
+          <w:p>
+            <w:pPr>
+              <w:rPr>
+                <w:sz w:val="24"/>
+                <w:szCs w:val="24"/>
+              </w:rPr>
+            </w:pPr>
+            <w:r>
+              <w:rPr>
+                <w:sz w:val="24"/>
+                <w:szCs w:val="24"/>
+              </w:rPr>
+              <w:t>GET_PER_ANNO a</w:t>
+            </w:r>
+          </w:p>
+        </w:tc>
+        <w:tc>
+          <w:tcPr>
+            <w:tcW w:w="2126" w:type="dxa"/>
+          </w:tcPr>
+          <w:p>
+            <w:pPr>
+              <w:rPr>
+                <w:sz w:val="24"/>
+                <w:szCs w:val="24"/>
+              </w:rPr>
+            </w:pPr>
+            <w:r>
+              <w:rPr>
+                <w:sz w:val="24"/>
+                <w:szCs w:val="24"/>
+              </w:rPr>
+              <w:t>Ottenere tutti i monumenti inseriti in un certo anno</w:t>
+            </w:r>
+          </w:p>
+        </w:tc>
+        <w:tc>
+          <w:tcPr>
+            <w:tcW w:w="2468" w:type="dxa"/>
+          </w:tcPr>
+          <w:p>
+            <w:pPr>
+              <w:rPr>
+                <w:sz w:val="24"/>
+                <w:szCs w:val="24"/>
+              </w:rPr>
+            </w:pPr>
+            <w:r>
+              <w:rPr>
+                <w:sz w:val="24"/>
+                <w:szCs w:val="24"/>
+              </w:rPr>
+              <w:t>I dati corrispondenti</w:t>
+            </w:r>
+          </w:p>
+        </w:tc>
+        <w:tc>
+          <w:tcPr>
+            <w:tcW w:w="2543" w:type="dxa"/>
+          </w:tcPr>
+          <w:p>
+            <w:pPr>
+              <w:rPr>
+                <w:sz w:val="24"/>
+                <w:szCs w:val="24"/>
+              </w:rPr>
+            </w:pPr>
+            <w:r>
+              <w:rPr>
+                <w:sz w:val="24"/>
+                <w:szCs w:val="24"/>
+              </w:rPr>
+              <w:t>ERROR: L’anno a deve ancora arrivare</w:t>
+            </w:r>
+          </w:p>
+          <w:p>
+            <w:pPr>
+              <w:rPr>
+                <w:sz w:val="24"/>
+                <w:szCs w:val="24"/>
+              </w:rPr>
+            </w:pPr>
+          </w:p>
+          <w:p>
+            <w:pPr>
+              <w:rPr>
+                <w:sz w:val="24"/>
+                <w:szCs w:val="24"/>
+              </w:rPr>
+            </w:pPr>
+            <w:r>
+              <w:rPr>
+                <w:sz w:val="24"/>
+                <w:szCs w:val="24"/>
+              </w:rPr>
+              <w:t>ERROR: Nessun monumento è stato inserito nell’anno a</w:t>
+            </w:r>
+          </w:p>
+        </w:tc>
+      </w:tr>
+      <w:tr>
+        <w:tc>
+          <w:tcPr>
+            <w:tcW w:w="2491" w:type="dxa"/>
+          </w:tcPr>
+          <w:p>
+            <w:pPr>
+              <w:rPr>
+                <w:sz w:val="24"/>
+                <w:szCs w:val="24"/>
+              </w:rPr>
+            </w:pPr>
+            <w:r>
+              <w:rPr>
+                <w:sz w:val="24"/>
+                <w:szCs w:val="24"/>
+              </w:rPr>
+              <w:t>GET_PER_ANNI a1, a2</w:t>
+            </w:r>
+          </w:p>
+        </w:tc>
+        <w:tc>
+          <w:tcPr>
+            <w:tcW w:w="2126" w:type="dxa"/>
+          </w:tcPr>
+          <w:p>
+            <w:pPr>
+              <w:rPr>
+                <w:sz w:val="24"/>
+                <w:szCs w:val="24"/>
+              </w:rPr>
+            </w:pPr>
+            <w:r>
+              <w:rPr>
+                <w:sz w:val="24"/>
+                <w:szCs w:val="24"/>
+              </w:rPr>
+              <w:t>Ottenere tutti i monumenti inseriti tra l’anno a1 e a2 (a2 &gt; a1)</w:t>
+            </w:r>
+          </w:p>
+        </w:tc>
+        <w:tc>
+          <w:tcPr>
+            <w:tcW w:w="2468" w:type="dxa"/>
+          </w:tcPr>
+          <w:p>
+            <w:pPr>
+              <w:rPr>
+                <w:sz w:val="24"/>
+                <w:szCs w:val="24"/>
+              </w:rPr>
+            </w:pPr>
+            <w:r>
+              <w:rPr>
+                <w:sz w:val="24"/>
+                <w:szCs w:val="24"/>
+              </w:rPr>
+              <w:t>I dati corrispondenti</w:t>
+            </w:r>
+          </w:p>
+        </w:tc>
+        <w:tc>
+          <w:tcPr>
+            <w:tcW w:w="2543" w:type="dxa"/>
+          </w:tcPr>
+          <w:p>
+            <w:pPr>
+              <w:rPr>
+                <w:sz w:val="24"/>
+                <w:szCs w:val="24"/>
+              </w:rPr>
+            </w:pPr>
+            <w:r>
+              <w:rPr>
+                <w:sz w:val="24"/>
+                <w:szCs w:val="24"/>
+              </w:rPr>
+              <w:t>ERROR: L’anno a2 deve ancora arrivare</w:t>
+            </w:r>
+          </w:p>
+          <w:p>
+            <w:pPr>
+              <w:rPr>
+                <w:sz w:val="24"/>
+                <w:szCs w:val="24"/>
+              </w:rPr>
+            </w:pPr>
+          </w:p>
+          <w:p>
+            <w:pPr>
+              <w:rPr>
+                <w:sz w:val="24"/>
+                <w:szCs w:val="24"/>
+                <w:u w:val="single"/>
+              </w:rPr>
+            </w:pPr>
+            <w:r>
+              <w:rPr>
+                <w:sz w:val="24"/>
+                <w:szCs w:val="24"/>
+              </w:rPr>
+              <w:t>ERROR: Nessun monumento è stato inserito in questi anni</w:t>
+            </w:r>
           </w:p>
         </w:tc>
       </w:tr>
@@ -5752,6 +6070,44 @@
           <w:szCs w:val="24"/>
         </w:rPr>
       </w:pPr>
+      <w:r>
+        <w:rPr>
+          <w:sz w:val="24"/>
+          <w:szCs w:val="24"/>
+        </w:rPr>
+        <w:t>Il client fa in modo che le richieste possano essere combinate filtrando più campi uno per volta.</w:t>
+      </w:r>
+    </w:p>
+    <w:p>
+      <w:pPr>
+        <w:rPr>
+          <w:sz w:val="24"/>
+          <w:szCs w:val="24"/>
+        </w:rPr>
+      </w:pPr>
+      <w:r>
+        <w:rPr>
+          <w:sz w:val="24"/>
+          <w:szCs w:val="24"/>
+        </w:rPr>
+        <w:t>Ovviamente i filtri non possono essere applicati a seguito di comandi come GET_PER_NOME n e GET_ROW r, poiché essi forniscono un unico risultato.</w:t>
+      </w:r>
+    </w:p>
+    <w:p>
+      <w:pPr>
+        <w:rPr>
+          <w:sz w:val="24"/>
+          <w:szCs w:val="24"/>
+          <w:u w:val="single"/>
+        </w:rPr>
+      </w:pPr>
+      <w:r>
+        <w:rPr>
+          <w:sz w:val="24"/>
+          <w:szCs w:val="24"/>
+        </w:rPr>
+        <w:t>Questi due comandi possono essere invece dei filtri applicabili a un precedente GET_PER_REGIONE r.</w:t>
+      </w:r>
     </w:p>
     <w:sectPr>
       <w:pgSz w:w="11906" w:h="16838"/>
@@ -5770,7 +6126,7 @@
 </file>
 
 <file path=word/endnotes.xml><?xml version="1.0" encoding="utf-8"?>
-<w:endnotes xmlns:wpc="http://schemas.microsoft.com/office/word/2010/wordprocessingCanvas" xmlns:cx="http://schemas.microsoft.com/office/drawing/2014/chartex" xmlns:cx1="http://schemas.microsoft.com/office/drawing/2015/9/8/chartex" xmlns:cx2="http://schemas.microsoft.com/office/drawing/2015/10/21/chartex" xmlns:cx3="http://schemas.microsoft.com/office/drawing/2016/5/9/chartex" xmlns:cx4="http://schemas.microsoft.com/office/drawing/2016/5/10/chartex" xmlns:cx5="http://schemas.microsoft.com/office/drawing/2016/5/11/chartex" xmlns:cx6="http://schemas.microsoft.com/office/drawing/2016/5/12/chartex" xmlns:cx7="http://schemas.microsoft.com/office/drawing/2016/5/13/chartex" xmlns:cx8="http://schemas.microsoft.com/office/drawing/2016/5/14/chartex" xmlns:mc="http://schemas.openxmlformats.org/markup-compatibility/2006" xmlns:aink="http://schemas.microsoft.com/office/drawing/2016/ink" xmlns:am3d="http://schemas.microsoft.com/office/drawing/2017/model3d" xmlns:o="urn:schemas-microsoft-com:office:office" xmlns:r="http://schemas.openxmlformats.org/officeDocument/2006/relationships" xmlns:m="http://schemas.openxmlformats.org/officeDocument/2006/math" xmlns:v="urn:schemas-microsoft-com:vml" xmlns:wp14="http://schemas.microsoft.com/office/word/2010/wordprocessingDrawing" xmlns:wp="http://schemas.openxmlformats.org/drawingml/2006/wordprocessingDrawing" xmlns:w10="urn:schemas-microsoft-com:office:word" xmlns:w="http://schemas.openxmlformats.org/wordprocessingml/2006/main" xmlns:w14="http://schemas.microsoft.com/office/word/2010/wordml" xmlns:w15="http://schemas.microsoft.com/office/word/2012/wordml" xmlns:w16cex="http://schemas.microsoft.com/office/word/2018/wordml/cex" xmlns:w16cid="http://schemas.microsoft.com/office/word/2016/wordml/cid" xmlns:w16="http://schemas.microsoft.com/office/word/2018/wordml" xmlns:w16sdtdh="http://schemas.microsoft.com/office/word/2020/wordml/sdtdatahash" xmlns:w16se="http://schemas.microsoft.com/office/word/2015/wordml/symex" xmlns:wpg="http://schemas.microsoft.com/office/word/2010/wordprocessingGroup" xmlns:wpi="http://schemas.microsoft.com/office/word/2010/wordprocessingInk" xmlns:wne="http://schemas.microsoft.com/office/word/2006/wordml" xmlns:wps="http://schemas.microsoft.com/office/word/2010/wordprocessingShape" mc:Ignorable="w14 w15 w16se w16cid w16 w16cex w16sdtdh wp14">
+<w:endnotes xmlns:wpc="http://schemas.microsoft.com/office/word/2010/wordprocessingCanvas" xmlns:cx="http://schemas.microsoft.com/office/drawing/2014/chartex" xmlns:cx1="http://schemas.microsoft.com/office/drawing/2015/9/8/chartex" xmlns:cx2="http://schemas.microsoft.com/office/drawing/2015/10/21/chartex" xmlns:cx3="http://schemas.microsoft.com/office/drawing/2016/5/9/chartex" xmlns:cx4="http://schemas.microsoft.com/office/drawing/2016/5/10/chartex" xmlns:cx5="http://schemas.microsoft.com/office/drawing/2016/5/11/chartex" xmlns:cx6="http://schemas.microsoft.com/office/drawing/2016/5/12/chartex" xmlns:cx7="http://schemas.microsoft.com/office/drawing/2016/5/13/chartex" xmlns:cx8="http://schemas.microsoft.com/office/drawing/2016/5/14/chartex" xmlns:mc="http://schemas.openxmlformats.org/markup-compatibility/2006" xmlns:aink="http://schemas.microsoft.com/office/drawing/2016/ink" xmlns:am3d="http://schemas.microsoft.com/office/drawing/2017/model3d" xmlns:o="urn:schemas-microsoft-com:office:office" xmlns:oel="http://schemas.microsoft.com/office/2019/extlst" xmlns:r="http://schemas.openxmlformats.org/officeDocument/2006/relationships" xmlns:m="http://schemas.openxmlformats.org/officeDocument/2006/math" xmlns:v="urn:schemas-microsoft-com:vml" xmlns:wp14="http://schemas.microsoft.com/office/word/2010/wordprocessingDrawing" xmlns:wp="http://schemas.openxmlformats.org/drawingml/2006/wordprocessingDrawing" xmlns:w10="urn:schemas-microsoft-com:office:word" xmlns:w="http://schemas.openxmlformats.org/wordprocessingml/2006/main" xmlns:w14="http://schemas.microsoft.com/office/word/2010/wordml" xmlns:w15="http://schemas.microsoft.com/office/word/2012/wordml" xmlns:w16cex="http://schemas.microsoft.com/office/word/2018/wordml/cex" xmlns:w16cid="http://schemas.microsoft.com/office/word/2016/wordml/cid" xmlns:w16="http://schemas.microsoft.com/office/word/2018/wordml" xmlns:w16du="http://schemas.microsoft.com/office/word/2023/wordml/word16du" xmlns:w16sdtdh="http://schemas.microsoft.com/office/word/2020/wordml/sdtdatahash" xmlns:w16sdtfl="http://schemas.microsoft.com/office/word/2024/wordml/sdtformatlock" xmlns:w16se="http://schemas.microsoft.com/office/word/2015/wordml/symex" xmlns:wpg="http://schemas.microsoft.com/office/word/2010/wordprocessingGroup" xmlns:wpi="http://schemas.microsoft.com/office/word/2010/wordprocessingInk" xmlns:wne="http://schemas.microsoft.com/office/word/2006/wordml" xmlns:wps="http://schemas.microsoft.com/office/word/2010/wordprocessingShape" mc:Ignorable="w14 w15 w16se w16cid w16 w16cex w16sdtdh w16sdtfl w16du wp14">
   <w:endnote w:type="separator" w:id="-1">
     <w:p>
       <w:pPr>
@@ -5795,7 +6151,7 @@
 </file>
 
 <file path=word/footer1.xml><?xml version="1.0" encoding="utf-8"?>
-<w:ftr xmlns:wpc="http://schemas.microsoft.com/office/word/2010/wordprocessingCanvas" xmlns:cx="http://schemas.microsoft.com/office/drawing/2014/chartex" xmlns:cx1="http://schemas.microsoft.com/office/drawing/2015/9/8/chartex" xmlns:cx2="http://schemas.microsoft.com/office/drawing/2015/10/21/chartex" xmlns:cx3="http://schemas.microsoft.com/office/drawing/2016/5/9/chartex" xmlns:cx4="http://schemas.microsoft.com/office/drawing/2016/5/10/chartex" xmlns:cx5="http://schemas.microsoft.com/office/drawing/2016/5/11/chartex" xmlns:cx6="http://schemas.microsoft.com/office/drawing/2016/5/12/chartex" xmlns:cx7="http://schemas.microsoft.com/office/drawing/2016/5/13/chartex" xmlns:cx8="http://schemas.microsoft.com/office/drawing/2016/5/14/chartex" xmlns:mc="http://schemas.openxmlformats.org/markup-compatibility/2006" xmlns:aink="http://schemas.microsoft.com/office/drawing/2016/ink" xmlns:am3d="http://schemas.microsoft.com/office/drawing/2017/model3d" xmlns:o="urn:schemas-microsoft-com:office:office" xmlns:r="http://schemas.openxmlformats.org/officeDocument/2006/relationships" xmlns:m="http://schemas.openxmlformats.org/officeDocument/2006/math" xmlns:v="urn:schemas-microsoft-com:vml" xmlns:wp14="http://schemas.microsoft.com/office/word/2010/wordprocessingDrawing" xmlns:wp="http://schemas.openxmlformats.org/drawingml/2006/wordprocessingDrawing" xmlns:w10="urn:schemas-microsoft-com:office:word" xmlns:w="http://schemas.openxmlformats.org/wordprocessingml/2006/main" xmlns:w14="http://schemas.microsoft.com/office/word/2010/wordml" xmlns:w15="http://schemas.microsoft.com/office/word/2012/wordml" xmlns:w16cex="http://schemas.microsoft.com/office/word/2018/wordml/cex" xmlns:w16cid="http://schemas.microsoft.com/office/word/2016/wordml/cid" xmlns:w16="http://schemas.microsoft.com/office/word/2018/wordml" xmlns:w16sdtdh="http://schemas.microsoft.com/office/word/2020/wordml/sdtdatahash" xmlns:w16se="http://schemas.microsoft.com/office/word/2015/wordml/symex" xmlns:wpg="http://schemas.microsoft.com/office/word/2010/wordprocessingGroup" xmlns:wpi="http://schemas.microsoft.com/office/word/2010/wordprocessingInk" xmlns:wne="http://schemas.microsoft.com/office/word/2006/wordml" xmlns:wps="http://schemas.microsoft.com/office/word/2010/wordprocessingShape" mc:Ignorable="w14 w15 w16se w16cid w16 w16cex w16sdtdh wp14">
+<w:ftr xmlns:wpc="http://schemas.microsoft.com/office/word/2010/wordprocessingCanvas" xmlns:cx="http://schemas.microsoft.com/office/drawing/2014/chartex" xmlns:cx1="http://schemas.microsoft.com/office/drawing/2015/9/8/chartex" xmlns:cx2="http://schemas.microsoft.com/office/drawing/2015/10/21/chartex" xmlns:cx3="http://schemas.microsoft.com/office/drawing/2016/5/9/chartex" xmlns:cx4="http://schemas.microsoft.com/office/drawing/2016/5/10/chartex" xmlns:cx5="http://schemas.microsoft.com/office/drawing/2016/5/11/chartex" xmlns:cx6="http://schemas.microsoft.com/office/drawing/2016/5/12/chartex" xmlns:cx7="http://schemas.microsoft.com/office/drawing/2016/5/13/chartex" xmlns:cx8="http://schemas.microsoft.com/office/drawing/2016/5/14/chartex" xmlns:mc="http://schemas.openxmlformats.org/markup-compatibility/2006" xmlns:aink="http://schemas.microsoft.com/office/drawing/2016/ink" xmlns:am3d="http://schemas.microsoft.com/office/drawing/2017/model3d" xmlns:o="urn:schemas-microsoft-com:office:office" xmlns:oel="http://schemas.microsoft.com/office/2019/extlst" xmlns:r="http://schemas.openxmlformats.org/officeDocument/2006/relationships" xmlns:m="http://schemas.openxmlformats.org/officeDocument/2006/math" xmlns:v="urn:schemas-microsoft-com:vml" xmlns:wp14="http://schemas.microsoft.com/office/word/2010/wordprocessingDrawing" xmlns:wp="http://schemas.openxmlformats.org/drawingml/2006/wordprocessingDrawing" xmlns:w10="urn:schemas-microsoft-com:office:word" xmlns:w="http://schemas.openxmlformats.org/wordprocessingml/2006/main" xmlns:w14="http://schemas.microsoft.com/office/word/2010/wordml" xmlns:w15="http://schemas.microsoft.com/office/word/2012/wordml" xmlns:w16cex="http://schemas.microsoft.com/office/word/2018/wordml/cex" xmlns:w16cid="http://schemas.microsoft.com/office/word/2016/wordml/cid" xmlns:w16="http://schemas.microsoft.com/office/word/2018/wordml" xmlns:w16du="http://schemas.microsoft.com/office/word/2023/wordml/word16du" xmlns:w16sdtdh="http://schemas.microsoft.com/office/word/2020/wordml/sdtdatahash" xmlns:w16sdtfl="http://schemas.microsoft.com/office/word/2024/wordml/sdtformatlock" xmlns:w16se="http://schemas.microsoft.com/office/word/2015/wordml/symex" xmlns:wpg="http://schemas.microsoft.com/office/word/2010/wordprocessingGroup" xmlns:wpi="http://schemas.microsoft.com/office/word/2010/wordprocessingInk" xmlns:wne="http://schemas.microsoft.com/office/word/2006/wordml" xmlns:wps="http://schemas.microsoft.com/office/word/2010/wordprocessingShape" mc:Ignorable="w14 w15 w16se w16cid w16 w16cex w16sdtdh w16sdtfl w16du wp14">
   <w:sdt>
     <w:sdtPr>
       <w:id w:val="168377464"/>
@@ -5804,7 +6160,6 @@
         <w:docPartUnique/>
       </w:docPartObj>
     </w:sdtPr>
-    <w:sdtEndPr/>
     <w:sdtContent>
       <w:p>
         <w:pPr>
@@ -5841,7 +6196,7 @@
 </file>
 
 <file path=word/footnotes.xml><?xml version="1.0" encoding="utf-8"?>
-<w:footnotes xmlns:wpc="http://schemas.microsoft.com/office/word/2010/wordprocessingCanvas" xmlns:cx="http://schemas.microsoft.com/office/drawing/2014/chartex" xmlns:cx1="http://schemas.microsoft.com/office/drawing/2015/9/8/chartex" xmlns:cx2="http://schemas.microsoft.com/office/drawing/2015/10/21/chartex" xmlns:cx3="http://schemas.microsoft.com/office/drawing/2016/5/9/chartex" xmlns:cx4="http://schemas.microsoft.com/office/drawing/2016/5/10/chartex" xmlns:cx5="http://schemas.microsoft.com/office/drawing/2016/5/11/chartex" xmlns:cx6="http://schemas.microsoft.com/office/drawing/2016/5/12/chartex" xmlns:cx7="http://schemas.microsoft.com/office/drawing/2016/5/13/chartex" xmlns:cx8="http://schemas.microsoft.com/office/drawing/2016/5/14/chartex" xmlns:mc="http://schemas.openxmlformats.org/markup-compatibility/2006" xmlns:aink="http://schemas.microsoft.com/office/drawing/2016/ink" xmlns:am3d="http://schemas.microsoft.com/office/drawing/2017/model3d" xmlns:o="urn:schemas-microsoft-com:office:office" xmlns:r="http://schemas.openxmlformats.org/officeDocument/2006/relationships" xmlns:m="http://schemas.openxmlformats.org/officeDocument/2006/math" xmlns:v="urn:schemas-microsoft-com:vml" xmlns:wp14="http://schemas.microsoft.com/office/word/2010/wordprocessingDrawing" xmlns:wp="http://schemas.openxmlformats.org/drawingml/2006/wordprocessingDrawing" xmlns:w10="urn:schemas-microsoft-com:office:word" xmlns:w="http://schemas.openxmlformats.org/wordprocessingml/2006/main" xmlns:w14="http://schemas.microsoft.com/office/word/2010/wordml" xmlns:w15="http://schemas.microsoft.com/office/word/2012/wordml" xmlns:w16cex="http://schemas.microsoft.com/office/word/2018/wordml/cex" xmlns:w16cid="http://schemas.microsoft.com/office/word/2016/wordml/cid" xmlns:w16="http://schemas.microsoft.com/office/word/2018/wordml" xmlns:w16sdtdh="http://schemas.microsoft.com/office/word/2020/wordml/sdtdatahash" xmlns:w16se="http://schemas.microsoft.com/office/word/2015/wordml/symex" xmlns:wpg="http://schemas.microsoft.com/office/word/2010/wordprocessingGroup" xmlns:wpi="http://schemas.microsoft.com/office/word/2010/wordprocessingInk" xmlns:wne="http://schemas.microsoft.com/office/word/2006/wordml" xmlns:wps="http://schemas.microsoft.com/office/word/2010/wordprocessingShape" mc:Ignorable="w14 w15 w16se w16cid w16 w16cex w16sdtdh wp14">
+<w:footnotes xmlns:wpc="http://schemas.microsoft.com/office/word/2010/wordprocessingCanvas" xmlns:cx="http://schemas.microsoft.com/office/drawing/2014/chartex" xmlns:cx1="http://schemas.microsoft.com/office/drawing/2015/9/8/chartex" xmlns:cx2="http://schemas.microsoft.com/office/drawing/2015/10/21/chartex" xmlns:cx3="http://schemas.microsoft.com/office/drawing/2016/5/9/chartex" xmlns:cx4="http://schemas.microsoft.com/office/drawing/2016/5/10/chartex" xmlns:cx5="http://schemas.microsoft.com/office/drawing/2016/5/11/chartex" xmlns:cx6="http://schemas.microsoft.com/office/drawing/2016/5/12/chartex" xmlns:cx7="http://schemas.microsoft.com/office/drawing/2016/5/13/chartex" xmlns:cx8="http://schemas.microsoft.com/office/drawing/2016/5/14/chartex" xmlns:mc="http://schemas.openxmlformats.org/markup-compatibility/2006" xmlns:aink="http://schemas.microsoft.com/office/drawing/2016/ink" xmlns:am3d="http://schemas.microsoft.com/office/drawing/2017/model3d" xmlns:o="urn:schemas-microsoft-com:office:office" xmlns:oel="http://schemas.microsoft.com/office/2019/extlst" xmlns:r="http://schemas.openxmlformats.org/officeDocument/2006/relationships" xmlns:m="http://schemas.openxmlformats.org/officeDocument/2006/math" xmlns:v="urn:schemas-microsoft-com:vml" xmlns:wp14="http://schemas.microsoft.com/office/word/2010/wordprocessingDrawing" xmlns:wp="http://schemas.openxmlformats.org/drawingml/2006/wordprocessingDrawing" xmlns:w10="urn:schemas-microsoft-com:office:word" xmlns:w="http://schemas.openxmlformats.org/wordprocessingml/2006/main" xmlns:w14="http://schemas.microsoft.com/office/word/2010/wordml" xmlns:w15="http://schemas.microsoft.com/office/word/2012/wordml" xmlns:w16cex="http://schemas.microsoft.com/office/word/2018/wordml/cex" xmlns:w16cid="http://schemas.microsoft.com/office/word/2016/wordml/cid" xmlns:w16="http://schemas.microsoft.com/office/word/2018/wordml" xmlns:w16du="http://schemas.microsoft.com/office/word/2023/wordml/word16du" xmlns:w16sdtdh="http://schemas.microsoft.com/office/word/2020/wordml/sdtdatahash" xmlns:w16sdtfl="http://schemas.microsoft.com/office/word/2024/wordml/sdtformatlock" xmlns:w16se="http://schemas.microsoft.com/office/word/2015/wordml/symex" xmlns:wpg="http://schemas.microsoft.com/office/word/2010/wordprocessingGroup" xmlns:wpi="http://schemas.microsoft.com/office/word/2010/wordprocessingInk" xmlns:wne="http://schemas.microsoft.com/office/word/2006/wordml" xmlns:wps="http://schemas.microsoft.com/office/word/2010/wordprocessingShape" mc:Ignorable="w14 w15 w16se w16cid w16 w16cex w16sdtdh w16sdtfl w16du wp14">
   <w:footnote w:type="separator" w:id="-1">
     <w:p>
       <w:pPr>
@@ -5866,7 +6221,7 @@
 </file>
 
 <file path=word/header1.xml><?xml version="1.0" encoding="utf-8"?>
-<w:hdr xmlns:wpc="http://schemas.microsoft.com/office/word/2010/wordprocessingCanvas" xmlns:cx="http://schemas.microsoft.com/office/drawing/2014/chartex" xmlns:cx1="http://schemas.microsoft.com/office/drawing/2015/9/8/chartex" xmlns:cx2="http://schemas.microsoft.com/office/drawing/2015/10/21/chartex" xmlns:cx3="http://schemas.microsoft.com/office/drawing/2016/5/9/chartex" xmlns:cx4="http://schemas.microsoft.com/office/drawing/2016/5/10/chartex" xmlns:cx5="http://schemas.microsoft.com/office/drawing/2016/5/11/chartex" xmlns:cx6="http://schemas.microsoft.com/office/drawing/2016/5/12/chartex" xmlns:cx7="http://schemas.microsoft.com/office/drawing/2016/5/13/chartex" xmlns:cx8="http://schemas.microsoft.com/office/drawing/2016/5/14/chartex" xmlns:mc="http://schemas.openxmlformats.org/markup-compatibility/2006" xmlns:aink="http://schemas.microsoft.com/office/drawing/2016/ink" xmlns:am3d="http://schemas.microsoft.com/office/drawing/2017/model3d" xmlns:o="urn:schemas-microsoft-com:office:office" xmlns:r="http://schemas.openxmlformats.org/officeDocument/2006/relationships" xmlns:m="http://schemas.openxmlformats.org/officeDocument/2006/math" xmlns:v="urn:schemas-microsoft-com:vml" xmlns:wp14="http://schemas.microsoft.com/office/word/2010/wordprocessingDrawing" xmlns:wp="http://schemas.openxmlformats.org/drawingml/2006/wordprocessingDrawing" xmlns:w10="urn:schemas-microsoft-com:office:word" xmlns:w="http://schemas.openxmlformats.org/wordprocessingml/2006/main" xmlns:w14="http://schemas.microsoft.com/office/word/2010/wordml" xmlns:w15="http://schemas.microsoft.com/office/word/2012/wordml" xmlns:w16cex="http://schemas.microsoft.com/office/word/2018/wordml/cex" xmlns:w16cid="http://schemas.microsoft.com/office/word/2016/wordml/cid" xmlns:w16="http://schemas.microsoft.com/office/word/2018/wordml" xmlns:w16sdtdh="http://schemas.microsoft.com/office/word/2020/wordml/sdtdatahash" xmlns:w16se="http://schemas.microsoft.com/office/word/2015/wordml/symex" xmlns:wpg="http://schemas.microsoft.com/office/word/2010/wordprocessingGroup" xmlns:wpi="http://schemas.microsoft.com/office/word/2010/wordprocessingInk" xmlns:wne="http://schemas.microsoft.com/office/word/2006/wordml" xmlns:wps="http://schemas.microsoft.com/office/word/2010/wordprocessingShape" mc:Ignorable="w14 w15 w16se w16cid w16 w16cex w16sdtdh wp14">
+<w:hdr xmlns:wpc="http://schemas.microsoft.com/office/word/2010/wordprocessingCanvas" xmlns:cx="http://schemas.microsoft.com/office/drawing/2014/chartex" xmlns:cx1="http://schemas.microsoft.com/office/drawing/2015/9/8/chartex" xmlns:cx2="http://schemas.microsoft.com/office/drawing/2015/10/21/chartex" xmlns:cx3="http://schemas.microsoft.com/office/drawing/2016/5/9/chartex" xmlns:cx4="http://schemas.microsoft.com/office/drawing/2016/5/10/chartex" xmlns:cx5="http://schemas.microsoft.com/office/drawing/2016/5/11/chartex" xmlns:cx6="http://schemas.microsoft.com/office/drawing/2016/5/12/chartex" xmlns:cx7="http://schemas.microsoft.com/office/drawing/2016/5/13/chartex" xmlns:cx8="http://schemas.microsoft.com/office/drawing/2016/5/14/chartex" xmlns:mc="http://schemas.openxmlformats.org/markup-compatibility/2006" xmlns:aink="http://schemas.microsoft.com/office/drawing/2016/ink" xmlns:am3d="http://schemas.microsoft.com/office/drawing/2017/model3d" xmlns:o="urn:schemas-microsoft-com:office:office" xmlns:oel="http://schemas.microsoft.com/office/2019/extlst" xmlns:r="http://schemas.openxmlformats.org/officeDocument/2006/relationships" xmlns:m="http://schemas.openxmlformats.org/officeDocument/2006/math" xmlns:v="urn:schemas-microsoft-com:vml" xmlns:wp14="http://schemas.microsoft.com/office/word/2010/wordprocessingDrawing" xmlns:wp="http://schemas.openxmlformats.org/drawingml/2006/wordprocessingDrawing" xmlns:w10="urn:schemas-microsoft-com:office:word" xmlns:w="http://schemas.openxmlformats.org/wordprocessingml/2006/main" xmlns:w14="http://schemas.microsoft.com/office/word/2010/wordml" xmlns:w15="http://schemas.microsoft.com/office/word/2012/wordml" xmlns:w16cex="http://schemas.microsoft.com/office/word/2018/wordml/cex" xmlns:w16cid="http://schemas.microsoft.com/office/word/2016/wordml/cid" xmlns:w16="http://schemas.microsoft.com/office/word/2018/wordml" xmlns:w16du="http://schemas.microsoft.com/office/word/2023/wordml/word16du" xmlns:w16sdtdh="http://schemas.microsoft.com/office/word/2020/wordml/sdtdatahash" xmlns:w16sdtfl="http://schemas.microsoft.com/office/word/2024/wordml/sdtformatlock" xmlns:w16se="http://schemas.microsoft.com/office/word/2015/wordml/symex" xmlns:wpg="http://schemas.microsoft.com/office/word/2010/wordprocessingGroup" xmlns:wpi="http://schemas.microsoft.com/office/word/2010/wordprocessingInk" xmlns:wne="http://schemas.microsoft.com/office/word/2006/wordml" xmlns:wps="http://schemas.microsoft.com/office/word/2010/wordprocessingShape" mc:Ignorable="w14 w15 w16se w16cid w16 w16cex w16sdtdh w16sdtfl w16du wp14">
   <w:p>
     <w:pPr>
       <w:pStyle w:val="Intestazione"/>
@@ -5950,7 +6305,6 @@
                             <w:dataBinding w:prefixMappings="xmlns:ns0='http://purl.org/dc/elements/1.1/' xmlns:ns1='http://schemas.openxmlformats.org/package/2006/metadata/core-properties' " w:xpath="/ns1:coreProperties[1]/ns0:title[1]" w:storeItemID="{6C3C8BC8-F283-45AE-878A-BAB7291924A1}"/>
                             <w:text/>
                           </w:sdtPr>
-                          <w:sdtEndPr/>
                           <w:sdtContent>
                             <w:p>
                               <w:pPr>
@@ -5993,7 +6347,7 @@
         </mc:Choice>
         <mc:Fallback>
           <w:pict>
-            <v:rect w14:anchorId="20476EA3" id="Rettangolo 197" o:spid="_x0000_s1057" style="position:absolute;margin-left:0;margin-top:0;width:468.5pt;height:21.3pt;z-index:-251657216;visibility:visible;mso-wrap-style:square;mso-width-percent:1000;mso-height-percent:27;mso-top-percent:45;mso-wrap-distance-left:9.35pt;mso-wrap-distance-top:0;mso-wrap-distance-right:9.35pt;mso-wrap-distance-bottom:0;mso-position-horizontal:center;mso-position-horizontal-relative:margin;mso-position-vertical-relative:page;mso-width-percent:1000;mso-height-percent:27;mso-top-percent:45;mso-width-relative:margin;mso-height-relative:page;v-text-anchor:middle" o:gfxdata="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" o:allowoverlap="f" fillcolor="#5b9bd5 [3204]" stroked="f" strokeweight="1pt">
+            <v:rect w14:anchorId="20476EA3" id="Rettangolo 197" o:spid="_x0000_s1057" style="position:absolute;margin-left:0;margin-top:0;width:468.5pt;height:21.3pt;z-index:-251657216;visibility:visible;mso-wrap-style:square;mso-width-percent:1000;mso-height-percent:27;mso-top-percent:45;mso-wrap-distance-left:9.35pt;mso-wrap-distance-top:0;mso-wrap-distance-right:9.35pt;mso-wrap-distance-bottom:0;mso-position-horizontal:center;mso-position-horizontal-relative:margin;mso-position-vertical-relative:page;mso-width-percent:1000;mso-height-percent:27;mso-top-percent:45;mso-width-relative:margin;mso-height-relative:page;v-text-anchor:middle" o:gfxdata="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" o:allowoverlap="f" fillcolor="#5b9bd5 [3204]" stroked="f" strokeweight="1pt">
               <v:textbox style="mso-fit-shape-to-text:t">
                 <w:txbxContent>
                   <w:sdt>
@@ -6008,7 +6362,6 @@
                       <w:dataBinding w:prefixMappings="xmlns:ns0='http://purl.org/dc/elements/1.1/' xmlns:ns1='http://schemas.openxmlformats.org/package/2006/metadata/core-properties' " w:xpath="/ns1:coreProperties[1]/ns0:title[1]" w:storeItemID="{6C3C8BC8-F283-45AE-878A-BAB7291924A1}"/>
                       <w:text/>
                     </w:sdtPr>
-                    <w:sdtEndPr/>
                     <w:sdtContent>
                       <w:p>
                         <w:pPr>
@@ -6042,7 +6395,7 @@
 </file>
 
 <file path=word/numbering.xml><?xml version="1.0" encoding="utf-8"?>
-<w:numbering xmlns:wpc="http://schemas.microsoft.com/office/word/2010/wordprocessingCanvas" xmlns:cx="http://schemas.microsoft.com/office/drawing/2014/chartex" xmlns:cx1="http://schemas.microsoft.com/office/drawing/2015/9/8/chartex" xmlns:cx2="http://schemas.microsoft.com/office/drawing/2015/10/21/chartex" xmlns:cx3="http://schemas.microsoft.com/office/drawing/2016/5/9/chartex" xmlns:cx4="http://schemas.microsoft.com/office/drawing/2016/5/10/chartex" xmlns:cx5="http://schemas.microsoft.com/office/drawing/2016/5/11/chartex" xmlns:cx6="http://schemas.microsoft.com/office/drawing/2016/5/12/chartex" xmlns:cx7="http://schemas.microsoft.com/office/drawing/2016/5/13/chartex" xmlns:cx8="http://schemas.microsoft.com/office/drawing/2016/5/14/chartex" xmlns:mc="http://schemas.openxmlformats.org/markup-compatibility/2006" xmlns:aink="http://schemas.microsoft.com/office/drawing/2016/ink" xmlns:am3d="http://schemas.microsoft.com/office/drawing/2017/model3d" xmlns:o="urn:schemas-microsoft-com:office:office" xmlns:r="http://schemas.openxmlformats.org/officeDocument/2006/relationships" xmlns:m="http://schemas.openxmlformats.org/officeDocument/2006/math" xmlns:v="urn:schemas-microsoft-com:vml" xmlns:wp14="http://schemas.microsoft.com/office/word/2010/wordprocessingDrawing" xmlns:wp="http://schemas.openxmlformats.org/drawingml/2006/wordprocessingDrawing" xmlns:w10="urn:schemas-microsoft-com:office:word" xmlns:w="http://schemas.openxmlformats.org/wordprocessingml/2006/main" xmlns:w14="http://schemas.microsoft.com/office/word/2010/wordml" xmlns:w15="http://schemas.microsoft.com/office/word/2012/wordml" xmlns:w16cex="http://schemas.microsoft.com/office/word/2018/wordml/cex" xmlns:w16cid="http://schemas.microsoft.com/office/word/2016/wordml/cid" xmlns:w16="http://schemas.microsoft.com/office/word/2018/wordml" xmlns:w16sdtdh="http://schemas.microsoft.com/office/word/2020/wordml/sdtdatahash" xmlns:w16se="http://schemas.microsoft.com/office/word/2015/wordml/symex" xmlns:wpg="http://schemas.microsoft.com/office/word/2010/wordprocessingGroup" xmlns:wpi="http://schemas.microsoft.com/office/word/2010/wordprocessingInk" xmlns:wne="http://schemas.microsoft.com/office/word/2006/wordml" xmlns:wps="http://schemas.microsoft.com/office/word/2010/wordprocessingShape" mc:Ignorable="w14 w15 w16se w16cid w16 w16cex w16sdtdh wp14">
+<w:numbering xmlns:wpc="http://schemas.microsoft.com/office/word/2010/wordprocessingCanvas" xmlns:cx="http://schemas.microsoft.com/office/drawing/2014/chartex" xmlns:cx1="http://schemas.microsoft.com/office/drawing/2015/9/8/chartex" xmlns:cx2="http://schemas.microsoft.com/office/drawing/2015/10/21/chartex" xmlns:cx3="http://schemas.microsoft.com/office/drawing/2016/5/9/chartex" xmlns:cx4="http://schemas.microsoft.com/office/drawing/2016/5/10/chartex" xmlns:cx5="http://schemas.microsoft.com/office/drawing/2016/5/11/chartex" xmlns:cx6="http://schemas.microsoft.com/office/drawing/2016/5/12/chartex" xmlns:cx7="http://schemas.microsoft.com/office/drawing/2016/5/13/chartex" xmlns:cx8="http://schemas.microsoft.com/office/drawing/2016/5/14/chartex" xmlns:mc="http://schemas.openxmlformats.org/markup-compatibility/2006" xmlns:aink="http://schemas.microsoft.com/office/drawing/2016/ink" xmlns:am3d="http://schemas.microsoft.com/office/drawing/2017/model3d" xmlns:o="urn:schemas-microsoft-com:office:office" xmlns:oel="http://schemas.microsoft.com/office/2019/extlst" xmlns:r="http://schemas.openxmlformats.org/officeDocument/2006/relationships" xmlns:m="http://schemas.openxmlformats.org/officeDocument/2006/math" xmlns:v="urn:schemas-microsoft-com:vml" xmlns:wp14="http://schemas.microsoft.com/office/word/2010/wordprocessingDrawing" xmlns:wp="http://schemas.openxmlformats.org/drawingml/2006/wordprocessingDrawing" xmlns:w10="urn:schemas-microsoft-com:office:word" xmlns:w="http://schemas.openxmlformats.org/wordprocessingml/2006/main" xmlns:w14="http://schemas.microsoft.com/office/word/2010/wordml" xmlns:w15="http://schemas.microsoft.com/office/word/2012/wordml" xmlns:w16cex="http://schemas.microsoft.com/office/word/2018/wordml/cex" xmlns:w16cid="http://schemas.microsoft.com/office/word/2016/wordml/cid" xmlns:w16="http://schemas.microsoft.com/office/word/2018/wordml" xmlns:w16du="http://schemas.microsoft.com/office/word/2023/wordml/word16du" xmlns:w16sdtdh="http://schemas.microsoft.com/office/word/2020/wordml/sdtdatahash" xmlns:w16sdtfl="http://schemas.microsoft.com/office/word/2024/wordml/sdtformatlock" xmlns:w16se="http://schemas.microsoft.com/office/word/2015/wordml/symex" xmlns:wpg="http://schemas.microsoft.com/office/word/2010/wordprocessingGroup" xmlns:wpi="http://schemas.microsoft.com/office/word/2010/wordprocessingInk" xmlns:wne="http://schemas.microsoft.com/office/word/2006/wordml" xmlns:wps="http://schemas.microsoft.com/office/word/2010/wordprocessingShape" mc:Ignorable="w14 w15 w16se w16cid w16 w16cex w16sdtdh w16sdtfl w16du wp14">
   <w:abstractNum w:abstractNumId="0" w15:restartNumberingAfterBreak="0">
     <w:nsid w:val="1139709B"/>
     <w:multiLevelType w:val="hybridMultilevel"/>
@@ -6382,20 +6735,20 @@
       </w:rPr>
     </w:lvl>
   </w:abstractNum>
-  <w:num w:numId="1">
+  <w:num w:numId="1" w16cid:durableId="1095250491">
     <w:abstractNumId w:val="0"/>
   </w:num>
-  <w:num w:numId="2">
+  <w:num w:numId="2" w16cid:durableId="1898469777">
     <w:abstractNumId w:val="1"/>
   </w:num>
-  <w:num w:numId="3">
+  <w:num w:numId="3" w16cid:durableId="977488271">
     <w:abstractNumId w:val="2"/>
   </w:num>
 </w:numbering>
 </file>
 
 <file path=word/styles.xml><?xml version="1.0" encoding="utf-8"?>
-<w:styles xmlns:mc="http://schemas.openxmlformats.org/markup-compatibility/2006" xmlns:r="http://schemas.openxmlformats.org/officeDocument/2006/relationships" xmlns:w="http://schemas.openxmlformats.org/wordprocessingml/2006/main" xmlns:w14="http://schemas.microsoft.com/office/word/2010/wordml" xmlns:w15="http://schemas.microsoft.com/office/word/2012/wordml" xmlns:w16cex="http://schemas.microsoft.com/office/word/2018/wordml/cex" xmlns:w16cid="http://schemas.microsoft.com/office/word/2016/wordml/cid" xmlns:w16="http://schemas.microsoft.com/office/word/2018/wordml" xmlns:w16sdtdh="http://schemas.microsoft.com/office/word/2020/wordml/sdtdatahash" xmlns:w16se="http://schemas.microsoft.com/office/word/2015/wordml/symex" mc:Ignorable="w14 w15 w16se w16cid w16 w16cex w16sdtdh">
+<w:styles xmlns:mc="http://schemas.openxmlformats.org/markup-compatibility/2006" xmlns:r="http://schemas.openxmlformats.org/officeDocument/2006/relationships" xmlns:w="http://schemas.openxmlformats.org/wordprocessingml/2006/main" xmlns:w14="http://schemas.microsoft.com/office/word/2010/wordml" xmlns:w15="http://schemas.microsoft.com/office/word/2012/wordml" xmlns:w16cex="http://schemas.microsoft.com/office/word/2018/wordml/cex" xmlns:w16cid="http://schemas.microsoft.com/office/word/2016/wordml/cid" xmlns:w16="http://schemas.microsoft.com/office/word/2018/wordml" xmlns:w16du="http://schemas.microsoft.com/office/word/2023/wordml/word16du" xmlns:w16sdtdh="http://schemas.microsoft.com/office/word/2020/wordml/sdtdatahash" xmlns:w16sdtfl="http://schemas.microsoft.com/office/word/2024/wordml/sdtformatlock" xmlns:w16se="http://schemas.microsoft.com/office/word/2015/wordml/symex" mc:Ignorable="w14 w15 w16se w16cid w16 w16cex w16sdtdh w16sdtfl w16du">
   <w:docDefaults>
     <w:rPrDefault>
       <w:rPr>
@@ -7031,7 +7384,7 @@
 </file>
 
 <file path=word/glossary/document.xml><?xml version="1.0" encoding="utf-8"?>
-<w:glossaryDocument xmlns:wpc="http://schemas.microsoft.com/office/word/2010/wordprocessingCanvas" xmlns:cx="http://schemas.microsoft.com/office/drawing/2014/chartex" xmlns:cx1="http://schemas.microsoft.com/office/drawing/2015/9/8/chartex" xmlns:cx2="http://schemas.microsoft.com/office/drawing/2015/10/21/chartex" xmlns:cx3="http://schemas.microsoft.com/office/drawing/2016/5/9/chartex" xmlns:cx4="http://schemas.microsoft.com/office/drawing/2016/5/10/chartex" xmlns:cx5="http://schemas.microsoft.com/office/drawing/2016/5/11/chartex" xmlns:cx6="http://schemas.microsoft.com/office/drawing/2016/5/12/chartex" xmlns:cx7="http://schemas.microsoft.com/office/drawing/2016/5/13/chartex" xmlns:cx8="http://schemas.microsoft.com/office/drawing/2016/5/14/chartex" xmlns:mc="http://schemas.openxmlformats.org/markup-compatibility/2006" xmlns:aink="http://schemas.microsoft.com/office/drawing/2016/ink" xmlns:am3d="http://schemas.microsoft.com/office/drawing/2017/model3d" xmlns:o="urn:schemas-microsoft-com:office:office" xmlns:r="http://schemas.openxmlformats.org/officeDocument/2006/relationships" xmlns:m="http://schemas.openxmlformats.org/officeDocument/2006/math" xmlns:v="urn:schemas-microsoft-com:vml" xmlns:wp14="http://schemas.microsoft.com/office/word/2010/wordprocessingDrawing" xmlns:wp="http://schemas.openxmlformats.org/drawingml/2006/wordprocessingDrawing" xmlns:w10="urn:schemas-microsoft-com:office:word" xmlns:w="http://schemas.openxmlformats.org/wordprocessingml/2006/main" xmlns:w14="http://schemas.microsoft.com/office/word/2010/wordml" xmlns:w15="http://schemas.microsoft.com/office/word/2012/wordml" xmlns:w16cex="http://schemas.microsoft.com/office/word/2018/wordml/cex" xmlns:w16cid="http://schemas.microsoft.com/office/word/2016/wordml/cid" xmlns:w16="http://schemas.microsoft.com/office/word/2018/wordml" xmlns:w16sdtdh="http://schemas.microsoft.com/office/word/2020/wordml/sdtdatahash" xmlns:w16se="http://schemas.microsoft.com/office/word/2015/wordml/symex" xmlns:wpg="http://schemas.microsoft.com/office/word/2010/wordprocessingGroup" xmlns:wpi="http://schemas.microsoft.com/office/word/2010/wordprocessingInk" xmlns:wne="http://schemas.microsoft.com/office/word/2006/wordml" xmlns:wps="http://schemas.microsoft.com/office/word/2010/wordprocessingShape" mc:Ignorable="w14 w15 w16se w16cid w16 w16cex w16sdtdh wp14">
+<w:glossaryDocument xmlns:wpc="http://schemas.microsoft.com/office/word/2010/wordprocessingCanvas" xmlns:cx="http://schemas.microsoft.com/office/drawing/2014/chartex" xmlns:cx1="http://schemas.microsoft.com/office/drawing/2015/9/8/chartex" xmlns:cx2="http://schemas.microsoft.com/office/drawing/2015/10/21/chartex" xmlns:cx3="http://schemas.microsoft.com/office/drawing/2016/5/9/chartex" xmlns:cx4="http://schemas.microsoft.com/office/drawing/2016/5/10/chartex" xmlns:cx5="http://schemas.microsoft.com/office/drawing/2016/5/11/chartex" xmlns:cx6="http://schemas.microsoft.com/office/drawing/2016/5/12/chartex" xmlns:cx7="http://schemas.microsoft.com/office/drawing/2016/5/13/chartex" xmlns:cx8="http://schemas.microsoft.com/office/drawing/2016/5/14/chartex" xmlns:mc="http://schemas.openxmlformats.org/markup-compatibility/2006" xmlns:aink="http://schemas.microsoft.com/office/drawing/2016/ink" xmlns:am3d="http://schemas.microsoft.com/office/drawing/2017/model3d" xmlns:o="urn:schemas-microsoft-com:office:office" xmlns:oel="http://schemas.microsoft.com/office/2019/extlst" xmlns:r="http://schemas.openxmlformats.org/officeDocument/2006/relationships" xmlns:m="http://schemas.openxmlformats.org/officeDocument/2006/math" xmlns:v="urn:schemas-microsoft-com:vml" xmlns:wp14="http://schemas.microsoft.com/office/word/2010/wordprocessingDrawing" xmlns:wp="http://schemas.openxmlformats.org/drawingml/2006/wordprocessingDrawing" xmlns:w10="urn:schemas-microsoft-com:office:word" xmlns:w="http://schemas.openxmlformats.org/wordprocessingml/2006/main" xmlns:w14="http://schemas.microsoft.com/office/word/2010/wordml" xmlns:w15="http://schemas.microsoft.com/office/word/2012/wordml" xmlns:w16cex="http://schemas.microsoft.com/office/word/2018/wordml/cex" xmlns:w16cid="http://schemas.microsoft.com/office/word/2016/wordml/cid" xmlns:w16="http://schemas.microsoft.com/office/word/2018/wordml" xmlns:w16du="http://schemas.microsoft.com/office/word/2023/wordml/word16du" xmlns:w16sdtdh="http://schemas.microsoft.com/office/word/2020/wordml/sdtdatahash" xmlns:w16sdtfl="http://schemas.microsoft.com/office/word/2024/wordml/sdtformatlock" xmlns:w16se="http://schemas.microsoft.com/office/word/2015/wordml/symex" xmlns:wpg="http://schemas.microsoft.com/office/word/2010/wordprocessingGroup" xmlns:wpi="http://schemas.microsoft.com/office/word/2010/wordprocessingInk" xmlns:wne="http://schemas.microsoft.com/office/word/2006/wordml" xmlns:wps="http://schemas.microsoft.com/office/word/2010/wordprocessingShape" mc:Ignorable="w14 w15 w16se w16cid w16 w16cex w16sdtdh w16sdtfl w16du wp14">
   <w:docParts>
     <w:docPart>
       <w:docPartPr>
@@ -7185,13 +7538,13 @@
 </file>
 
 <file path=word/glossary/fontTable.xml><?xml version="1.0" encoding="utf-8"?>
-<w:fonts xmlns:mc="http://schemas.openxmlformats.org/markup-compatibility/2006" xmlns:r="http://schemas.openxmlformats.org/officeDocument/2006/relationships" xmlns:w="http://schemas.openxmlformats.org/wordprocessingml/2006/main" xmlns:w14="http://schemas.microsoft.com/office/word/2010/wordml" xmlns:w15="http://schemas.microsoft.com/office/word/2012/wordml" xmlns:w16cex="http://schemas.microsoft.com/office/word/2018/wordml/cex" xmlns:w16cid="http://schemas.microsoft.com/office/word/2016/wordml/cid" xmlns:w16="http://schemas.microsoft.com/office/word/2018/wordml" xmlns:w16sdtdh="http://schemas.microsoft.com/office/word/2020/wordml/sdtdatahash" xmlns:w16se="http://schemas.microsoft.com/office/word/2015/wordml/symex" mc:Ignorable="w14 w15 w16se w16cid w16 w16cex w16sdtdh">
+<w:fonts xmlns:mc="http://schemas.openxmlformats.org/markup-compatibility/2006" xmlns:r="http://schemas.openxmlformats.org/officeDocument/2006/relationships" xmlns:w="http://schemas.openxmlformats.org/wordprocessingml/2006/main" xmlns:w14="http://schemas.microsoft.com/office/word/2010/wordml" xmlns:w15="http://schemas.microsoft.com/office/word/2012/wordml" xmlns:w16cex="http://schemas.microsoft.com/office/word/2018/wordml/cex" xmlns:w16cid="http://schemas.microsoft.com/office/word/2016/wordml/cid" xmlns:w16="http://schemas.microsoft.com/office/word/2018/wordml" xmlns:w16du="http://schemas.microsoft.com/office/word/2023/wordml/word16du" xmlns:w16sdtdh="http://schemas.microsoft.com/office/word/2020/wordml/sdtdatahash" xmlns:w16sdtfl="http://schemas.microsoft.com/office/word/2024/wordml/sdtformatlock" xmlns:w16se="http://schemas.microsoft.com/office/word/2015/wordml/symex" mc:Ignorable="w14 w15 w16se w16cid w16 w16cex w16sdtdh w16sdtfl w16du">
   <w:font w:name="Calibri">
     <w:panose1 w:val="020F0502020204030204"/>
     <w:charset w:val="00"/>
     <w:family w:val="swiss"/>
     <w:pitch w:val="variable"/>
-    <w:sig w:usb0="E0002AFF" w:usb1="4000ACFF" w:usb2="00000001" w:usb3="00000000" w:csb0="000001FF" w:csb1="00000000"/>
+    <w:sig w:usb0="E4002EFF" w:usb1="C000247B" w:usb2="00000009" w:usb3="00000000" w:csb0="000001FF" w:csb1="00000000"/>
   </w:font>
   <w:font w:name="Courier New">
     <w:panose1 w:val="02070309020205020404"/>
@@ -7205,7 +7558,7 @@
     <w:charset w:val="00"/>
     <w:family w:val="roman"/>
     <w:pitch w:val="variable"/>
-    <w:sig w:usb0="E0002AFF" w:usb1="C0007843" w:usb2="00000009" w:usb3="00000000" w:csb0="000001FF" w:csb1="00000000"/>
+    <w:sig w:usb0="E0002EFF" w:usb1="C000785B" w:usb2="00000009" w:usb3="00000000" w:csb0="000001FF" w:csb1="00000000"/>
   </w:font>
   <w:font w:name="Wingdings">
     <w:panose1 w:val="05000000000000000000"/>
@@ -7233,13 +7586,25 @@
     <w:charset w:val="00"/>
     <w:family w:val="swiss"/>
     <w:pitch w:val="variable"/>
-    <w:sig w:usb0="A0002AEF" w:usb1="4000207B" w:usb2="00000000" w:usb3="00000000" w:csb0="000001FF" w:csb1="00000000"/>
+    <w:sig w:usb0="E4002EFF" w:usb1="C000247B" w:usb2="00000009" w:usb3="00000000" w:csb0="000001FF" w:csb1="00000000"/>
+  </w:font>
+  <w:font w:name="Aptos">
+    <w:charset w:val="00"/>
+    <w:family w:val="swiss"/>
+    <w:pitch w:val="variable"/>
+    <w:sig w:usb0="20000287" w:usb1="00000003" w:usb2="00000000" w:usb3="00000000" w:csb0="0000019F" w:csb1="00000000"/>
+  </w:font>
+  <w:font w:name="Aptos Display">
+    <w:charset w:val="00"/>
+    <w:family w:val="swiss"/>
+    <w:pitch w:val="variable"/>
+    <w:sig w:usb0="20000287" w:usb1="00000003" w:usb2="00000000" w:usb3="00000000" w:csb0="0000019F" w:csb1="00000000"/>
   </w:font>
 </w:fonts>
 </file>
 
 <file path=word/glossary/settings.xml><?xml version="1.0" encoding="utf-8"?>
-<w:settings xmlns:mc="http://schemas.openxmlformats.org/markup-compatibility/2006" xmlns:o="urn:schemas-microsoft-com:office:office" xmlns:r="http://schemas.openxmlformats.org/officeDocument/2006/relationships" xmlns:m="http://schemas.openxmlformats.org/officeDocument/2006/math" xmlns:v="urn:schemas-microsoft-com:vml" xmlns:w10="urn:schemas-microsoft-com:office:word" xmlns:w="http://schemas.openxmlformats.org/wordprocessingml/2006/main" xmlns:w14="http://schemas.microsoft.com/office/word/2010/wordml" xmlns:w15="http://schemas.microsoft.com/office/word/2012/wordml" xmlns:w16cex="http://schemas.microsoft.com/office/word/2018/wordml/cex" xmlns:w16cid="http://schemas.microsoft.com/office/word/2016/wordml/cid" xmlns:w16="http://schemas.microsoft.com/office/word/2018/wordml" xmlns:w16sdtdh="http://schemas.microsoft.com/office/word/2020/wordml/sdtdatahash" xmlns:w16se="http://schemas.microsoft.com/office/word/2015/wordml/symex" xmlns:sl="http://schemas.openxmlformats.org/schemaLibrary/2006/main" mc:Ignorable="w14 w15 w16se w16cid w16 w16cex w16sdtdh">
+<w:settings xmlns:mc="http://schemas.openxmlformats.org/markup-compatibility/2006" xmlns:o="urn:schemas-microsoft-com:office:office" xmlns:r="http://schemas.openxmlformats.org/officeDocument/2006/relationships" xmlns:m="http://schemas.openxmlformats.org/officeDocument/2006/math" xmlns:v="urn:schemas-microsoft-com:vml" xmlns:w10="urn:schemas-microsoft-com:office:word" xmlns:w="http://schemas.openxmlformats.org/wordprocessingml/2006/main" xmlns:w14="http://schemas.microsoft.com/office/word/2010/wordml" xmlns:w15="http://schemas.microsoft.com/office/word/2012/wordml" xmlns:w16cex="http://schemas.microsoft.com/office/word/2018/wordml/cex" xmlns:w16cid="http://schemas.microsoft.com/office/word/2016/wordml/cid" xmlns:w16="http://schemas.microsoft.com/office/word/2018/wordml" xmlns:w16du="http://schemas.microsoft.com/office/word/2023/wordml/word16du" xmlns:w16sdtdh="http://schemas.microsoft.com/office/word/2020/wordml/sdtdatahash" xmlns:w16sdtfl="http://schemas.microsoft.com/office/word/2024/wordml/sdtformatlock" xmlns:w16se="http://schemas.microsoft.com/office/word/2015/wordml/symex" xmlns:sl="http://schemas.openxmlformats.org/schemaLibrary/2006/main" mc:Ignorable="w14 w15 w16se w16cid w16 w16cex w16sdtdh w16sdtfl w16du">
   <w:view w:val="normal"/>
   <w:defaultTabStop w:val="708"/>
   <w:hyphenationZone w:val="283"/>
@@ -7258,7 +7623,10 @@
     <w:rsid w:val="00326B6D"/>
     <w:rsid w:val="005F24BA"/>
     <w:rsid w:val="005F7238"/>
+    <w:rsid w:val="0078297A"/>
+    <w:rsid w:val="0084737E"/>
     <w:rsid w:val="009D23C4"/>
+    <w:rsid w:val="00AE5083"/>
   </w:rsids>
   <m:mathPr>
     <m:mathFont m:val="Cambria Math"/>
@@ -7282,7 +7650,7 @@
 </file>
 
 <file path=word/glossary/styles.xml><?xml version="1.0" encoding="utf-8"?>
-<w:styles xmlns:mc="http://schemas.openxmlformats.org/markup-compatibility/2006" xmlns:r="http://schemas.openxmlformats.org/officeDocument/2006/relationships" xmlns:w="http://schemas.openxmlformats.org/wordprocessingml/2006/main" xmlns:w14="http://schemas.microsoft.com/office/word/2010/wordml" xmlns:w15="http://schemas.microsoft.com/office/word/2012/wordml" xmlns:w16cex="http://schemas.microsoft.com/office/word/2018/wordml/cex" xmlns:w16cid="http://schemas.microsoft.com/office/word/2016/wordml/cid" xmlns:w16="http://schemas.microsoft.com/office/word/2018/wordml" xmlns:w16sdtdh="http://schemas.microsoft.com/office/word/2020/wordml/sdtdatahash" xmlns:w16se="http://schemas.microsoft.com/office/word/2015/wordml/symex" mc:Ignorable="w14 w15 w16se w16cid w16 w16cex w16sdtdh">
+<w:styles xmlns:mc="http://schemas.openxmlformats.org/markup-compatibility/2006" xmlns:r="http://schemas.openxmlformats.org/officeDocument/2006/relationships" xmlns:w="http://schemas.openxmlformats.org/wordprocessingml/2006/main" xmlns:w14="http://schemas.microsoft.com/office/word/2010/wordml" xmlns:w15="http://schemas.microsoft.com/office/word/2012/wordml" xmlns:w16cex="http://schemas.microsoft.com/office/word/2018/wordml/cex" xmlns:w16cid="http://schemas.microsoft.com/office/word/2016/wordml/cid" xmlns:w16="http://schemas.microsoft.com/office/word/2018/wordml" xmlns:w16du="http://schemas.microsoft.com/office/word/2023/wordml/word16du" xmlns:w16sdtdh="http://schemas.microsoft.com/office/word/2020/wordml/sdtdatahash" xmlns:w16sdtfl="http://schemas.microsoft.com/office/word/2024/wordml/sdtformatlock" xmlns:w16se="http://schemas.microsoft.com/office/word/2015/wordml/symex" mc:Ignorable="w14 w15 w16se w16cid w16 w16cex w16sdtdh w16sdtfl w16du">
   <w:docDefaults>
     <w:rPrDefault>
       <w:rPr>
@@ -7719,27 +8087,11 @@
       <w:color w:val="808080"/>
     </w:rPr>
   </w:style>
-  <w:style w:type="paragraph" w:customStyle="1" w:styleId="1B652EF246D346DA95CDC680400C7D2A">
-    <w:name w:val="1B652EF246D346DA95CDC680400C7D2A"/>
-  </w:style>
-  <w:style w:type="paragraph" w:customStyle="1" w:styleId="FBFDE8E8678B4F73BB9B67D20E07831E">
-    <w:name w:val="FBFDE8E8678B4F73BB9B67D20E07831E"/>
-  </w:style>
   <w:style w:type="paragraph" w:customStyle="1" w:styleId="E50EFCE42D8B437489C3DD0062A88C67">
     <w:name w:val="E50EFCE42D8B437489C3DD0062A88C67"/>
   </w:style>
-  <w:style w:type="paragraph" w:customStyle="1" w:styleId="EB4D478960B34667A6094E185471B334">
-    <w:name w:val="EB4D478960B34667A6094E185471B334"/>
-  </w:style>
-  <w:style w:type="paragraph" w:customStyle="1" w:styleId="C87DBBDDB8E344E2953FD10DFC68B556">
-    <w:name w:val="C87DBBDDB8E344E2953FD10DFC68B556"/>
-  </w:style>
   <w:style w:type="paragraph" w:customStyle="1" w:styleId="DAA24C5AA61D4B2FAC100502AC0DCDF4">
     <w:name w:val="DAA24C5AA61D4B2FAC100502AC0DCDF4"/>
-  </w:style>
-  <w:style w:type="paragraph" w:customStyle="1" w:styleId="C2B96081884F407BB9BA3DB13153948A">
-    <w:name w:val="C2B96081884F407BB9BA3DB13153948A"/>
-    <w:rsid w:val="005F24BA"/>
   </w:style>
   <w:style w:type="paragraph" w:customStyle="1" w:styleId="4FBF488409E3461B9766B1DAF1395ECC">
     <w:name w:val="4FBF488409E3461B9766B1DAF1395ECC"/>
@@ -7767,10 +8119,6 @@
       <w14:ligatures w14:val="none"/>
     </w:rPr>
   </w:style>
-  <w:style w:type="paragraph" w:customStyle="1" w:styleId="4F77CBDA093642BC87154ADBB38043CF">
-    <w:name w:val="4F77CBDA093642BC87154ADBB38043CF"/>
-    <w:rsid w:val="005F24BA"/>
-  </w:style>
   <w:style w:type="paragraph" w:customStyle="1" w:styleId="51EB848EA23946B8AED6B8702883B0B9">
     <w:name w:val="51EB848EA23946B8AED6B8702883B0B9"/>
     <w:rsid w:val="005F7238"/>
@@ -7788,7 +8136,7 @@
 </file>
 
 <file path=word/glossary/webSettings.xml><?xml version="1.0" encoding="utf-8"?>
-<w:webSettings xmlns:mc="http://schemas.openxmlformats.org/markup-compatibility/2006" xmlns:r="http://schemas.openxmlformats.org/officeDocument/2006/relationships" xmlns:w="http://schemas.openxmlformats.org/wordprocessingml/2006/main" xmlns:w14="http://schemas.microsoft.com/office/word/2010/wordml" xmlns:w15="http://schemas.microsoft.com/office/word/2012/wordml" xmlns:w16cex="http://schemas.microsoft.com/office/word/2018/wordml/cex" xmlns:w16cid="http://schemas.microsoft.com/office/word/2016/wordml/cid" xmlns:w16="http://schemas.microsoft.com/office/word/2018/wordml" xmlns:w16sdtdh="http://schemas.microsoft.com/office/word/2020/wordml/sdtdatahash" xmlns:w16se="http://schemas.microsoft.com/office/word/2015/wordml/symex" mc:Ignorable="w14 w15 w16se w16cid w16 w16cex w16sdtdh">
+<w:webSettings xmlns:mc="http://schemas.openxmlformats.org/markup-compatibility/2006" xmlns:r="http://schemas.openxmlformats.org/officeDocument/2006/relationships" xmlns:w="http://schemas.openxmlformats.org/wordprocessingml/2006/main" xmlns:w14="http://schemas.microsoft.com/office/word/2010/wordml" xmlns:w15="http://schemas.microsoft.com/office/word/2012/wordml" xmlns:w16cex="http://schemas.microsoft.com/office/word/2018/wordml/cex" xmlns:w16cid="http://schemas.microsoft.com/office/word/2016/wordml/cid" xmlns:w16="http://schemas.microsoft.com/office/word/2018/wordml" xmlns:w16du="http://schemas.microsoft.com/office/word/2023/wordml/word16du" xmlns:w16sdtdh="http://schemas.microsoft.com/office/word/2020/wordml/sdtdatahash" xmlns:w16sdtfl="http://schemas.microsoft.com/office/word/2024/wordml/sdtformatlock" xmlns:w16se="http://schemas.microsoft.com/office/word/2015/wordml/symex" mc:Ignorable="w14 w15 w16se w16cid w16 w16cex w16sdtdh w16sdtfl w16du">
   <w:optimizeForBrowser/>
   <w:allowPNG/>
 </w:webSettings>
@@ -8288,7 +8636,12 @@
 </file>
 
 <file path=customXml/item3.xml><?xml version="1.0" encoding="utf-8"?>
-<b:Sources xmlns:b="http://schemas.openxmlformats.org/officeDocument/2006/bibliography" xmlns="http://schemas.openxmlformats.org/officeDocument/2006/bibliography" SelectedStyle="\APASixthEditionOfficeOnline.xsl" StyleName="APA" Version="6"/>
+<?mso-contentType ?>
+<FormTemplates xmlns="http://schemas.microsoft.com/sharepoint/v3/contenttype/forms">
+  <Display>DocumentLibraryForm</Display>
+  <Edit>DocumentLibraryForm</Edit>
+  <New>DocumentLibraryForm</New>
+</FormTemplates>
 </file>
 
 <file path=customXml/item4.xml><?xml version="1.0" encoding="utf-8"?>
@@ -8300,12 +8653,7 @@
 </file>
 
 <file path=customXml/item5.xml><?xml version="1.0" encoding="utf-8"?>
-<?mso-contentType ?>
-<FormTemplates xmlns="http://schemas.microsoft.com/sharepoint/v3/contenttype/forms">
-  <Display>DocumentLibraryForm</Display>
-  <Edit>DocumentLibraryForm</Edit>
-  <New>DocumentLibraryForm</New>
-</FormTemplates>
+<b:Sources xmlns:b="http://schemas.openxmlformats.org/officeDocument/2006/bibliography" xmlns="http://schemas.openxmlformats.org/officeDocument/2006/bibliography" SelectedStyle="\APASixthEditionOfficeOnline.xsl" StyleName="APA" Version="6"/>
 </file>
 
 <file path=customXml/itemProps1.xml><?xml version="1.0" encoding="utf-8"?>
@@ -8336,9 +8684,9 @@
 </file>
 
 <file path=customXml/itemProps3.xml><?xml version="1.0" encoding="utf-8"?>
-<ds:datastoreItem xmlns:ds="http://schemas.openxmlformats.org/officeDocument/2006/customXml" ds:itemID="{40EEBCA7-855A-4262-8E9D-6532002A3A4B}">
+<ds:datastoreItem xmlns:ds="http://schemas.openxmlformats.org/officeDocument/2006/customXml" ds:itemID="{9F2C9777-03A9-4B14-97C7-4E4A30E1481E}">
   <ds:schemaRefs>
-    <ds:schemaRef ds:uri="http://schemas.openxmlformats.org/officeDocument/2006/bibliography"/>
+    <ds:schemaRef ds:uri="http://schemas.microsoft.com/sharepoint/v3/contenttype/forms"/>
   </ds:schemaRefs>
 </ds:datastoreItem>
 </file>
@@ -8354,9 +8702,9 @@
 </file>
 
 <file path=customXml/itemProps5.xml><?xml version="1.0" encoding="utf-8"?>
-<ds:datastoreItem xmlns:ds="http://schemas.openxmlformats.org/officeDocument/2006/customXml" ds:itemID="{9F2C9777-03A9-4B14-97C7-4E4A30E1481E}">
+<ds:datastoreItem xmlns:ds="http://schemas.openxmlformats.org/officeDocument/2006/customXml" ds:itemID="{40EEBCA7-855A-4262-8E9D-6532002A3A4B}">
   <ds:schemaRefs>
-    <ds:schemaRef ds:uri="http://schemas.microsoft.com/sharepoint/v3/contenttype/forms"/>
+    <ds:schemaRef ds:uri="http://schemas.openxmlformats.org/officeDocument/2006/bibliography"/>
   </ds:schemaRefs>
 </ds:datastoreItem>
 </file>
</xml_diff>